<commit_message>
Added basic instructions for the mobile app and website
</commit_message>
<xml_diff>
--- a/Usability Testing/PRCS252 - Usability Test Scenario's.docx
+++ b/Usability Testing/PRCS252 - Usability Test Scenario's.docx
@@ -1,6 +1,6 @@
 
 <file path=word/document.xml><?xml version="1.0" encoding="utf-8"?>
-<w:document xmlns:wpc="http://schemas.microsoft.com/office/word/2010/wordprocessingCanvas" xmlns:cx="http://schemas.microsoft.com/office/drawing/2014/chartex" xmlns:cx1="http://schemas.microsoft.com/office/drawing/2015/9/8/chartex" xmlns:cx2="http://schemas.microsoft.com/office/drawing/2015/10/21/chartex" xmlns:cx3="http://schemas.microsoft.com/office/drawing/2016/5/9/chartex" xmlns:cx4="http://schemas.microsoft.com/office/drawing/2016/5/10/chartex" xmlns:cx5="http://schemas.microsoft.com/office/drawing/2016/5/11/chartex" xmlns:cx6="http://schemas.microsoft.com/office/drawing/2016/5/12/chartex" xmlns:cx7="http://schemas.microsoft.com/office/drawing/2016/5/13/chartex" xmlns:cx8="http://schemas.microsoft.com/office/drawing/2016/5/14/chartex" xmlns:mc="http://schemas.openxmlformats.org/markup-compatibility/2006" xmlns:aink="http://schemas.microsoft.com/office/drawing/2016/ink" xmlns:am3d="http://schemas.microsoft.com/office/drawing/2017/model3d" xmlns:o="urn:schemas-microsoft-com:office:office" xmlns:r="http://schemas.openxmlformats.org/officeDocument/2006/relationships" xmlns:m="http://schemas.openxmlformats.org/officeDocument/2006/math" xmlns:v="urn:schemas-microsoft-com:vml" xmlns:wp14="http://schemas.microsoft.com/office/word/2010/wordprocessingDrawing" xmlns:wp="http://schemas.openxmlformats.org/drawingml/2006/wordprocessingDrawing" xmlns:w10="urn:schemas-microsoft-com:office:word" xmlns:w="http://schemas.openxmlformats.org/wordprocessingml/2006/main" xmlns:w14="http://schemas.microsoft.com/office/word/2010/wordml" xmlns:w15="http://schemas.microsoft.com/office/word/2012/wordml" xmlns:w16cid="http://schemas.microsoft.com/office/word/2016/wordml/cid" xmlns:w16se="http://schemas.microsoft.com/office/word/2015/wordml/symex" xmlns:wpg="http://schemas.microsoft.com/office/word/2010/wordprocessingGroup" xmlns:wpi="http://schemas.microsoft.com/office/word/2010/wordprocessingInk" xmlns:wne="http://schemas.microsoft.com/office/word/2006/wordml" xmlns:wps="http://schemas.microsoft.com/office/word/2010/wordprocessingShape" mc:Ignorable="w14 w15 w16se w16cid wp14">
+<w:document xmlns:wpc="http://schemas.microsoft.com/office/word/2010/wordprocessingCanvas" xmlns:cx="http://schemas.microsoft.com/office/drawing/2014/chartex" xmlns:mc="http://schemas.openxmlformats.org/markup-compatibility/2006" xmlns:o="urn:schemas-microsoft-com:office:office" xmlns:r="http://schemas.openxmlformats.org/officeDocument/2006/relationships" xmlns:m="http://schemas.openxmlformats.org/officeDocument/2006/math" xmlns:v="urn:schemas-microsoft-com:vml" xmlns:wp14="http://schemas.microsoft.com/office/word/2010/wordprocessingDrawing" xmlns:wp="http://schemas.openxmlformats.org/drawingml/2006/wordprocessingDrawing" xmlns:w10="urn:schemas-microsoft-com:office:word" xmlns:w="http://schemas.openxmlformats.org/wordprocessingml/2006/main" xmlns:w14="http://schemas.microsoft.com/office/word/2010/wordml" xmlns:w15="http://schemas.microsoft.com/office/word/2012/wordml" xmlns:w16se="http://schemas.microsoft.com/office/word/2015/wordml/symex" xmlns:wpg="http://schemas.microsoft.com/office/word/2010/wordprocessingGroup" xmlns:wpi="http://schemas.microsoft.com/office/word/2010/wordprocessingInk" xmlns:wne="http://schemas.microsoft.com/office/word/2006/wordml" xmlns:wps="http://schemas.microsoft.com/office/word/2010/wordprocessingShape" mc:Ignorable="w14 w15 w16se wp14">
   <w:body>
     <w:p>
       <w:pPr>
@@ -41,6 +41,32 @@
         <w:rPr>
           <w:u w:val="single"/>
         </w:rPr>
+        <w:t>Task:</w:t>
+      </w:r>
+    </w:p>
+    <w:p>
+      <w:pPr>
+        <w:pStyle w:val="ListParagraph"/>
+        <w:numPr>
+          <w:ilvl w:val="0"/>
+          <w:numId w:val="1"/>
+        </w:numPr>
+      </w:pPr>
+      <w:r>
+        <w:t>Open the NationalCoach mobile app and create an account with these details:</w:t>
+      </w:r>
+    </w:p>
+    <w:p/>
+    <w:p>
+      <w:pPr>
+        <w:rPr>
+          <w:u w:val="single"/>
+        </w:rPr>
+      </w:pPr>
+      <w:r>
+        <w:rPr>
+          <w:u w:val="single"/>
+        </w:rPr>
         <w:t>Website</w:t>
       </w:r>
     </w:p>
@@ -54,10 +80,83 @@
         <w:rPr>
           <w:u w:val="single"/>
         </w:rPr>
+        <w:t>Task:</w:t>
+      </w:r>
+    </w:p>
+    <w:p>
+      <w:pPr>
+        <w:pStyle w:val="ListParagraph"/>
+        <w:numPr>
+          <w:ilvl w:val="0"/>
+          <w:numId w:val="2"/>
+        </w:numPr>
+      </w:pPr>
+      <w:r>
+        <w:t>Log into the website using these details</w:t>
+      </w:r>
+      <w:r>
+        <w:t>:</w:t>
+      </w:r>
+    </w:p>
+    <w:p/>
+    <w:p>
+      <w:pPr>
+        <w:pStyle w:val="ListParagraph"/>
+        <w:numPr>
+          <w:ilvl w:val="0"/>
+          <w:numId w:val="2"/>
+        </w:numPr>
+      </w:pPr>
+      <w:r>
+        <w:t>View all employees on record</w:t>
+      </w:r>
+    </w:p>
+    <w:p>
+      <w:pPr>
+        <w:pStyle w:val="ListParagraph"/>
+      </w:pPr>
+    </w:p>
+    <w:p>
+      <w:pPr>
+        <w:pStyle w:val="ListParagraph"/>
+        <w:numPr>
+          <w:ilvl w:val="0"/>
+          <w:numId w:val="2"/>
+        </w:numPr>
+      </w:pPr>
+      <w:r>
+        <w:t>Create a new employee with these details:</w:t>
+      </w:r>
+    </w:p>
+    <w:p>
+      <w:pPr>
+        <w:pStyle w:val="ListParagraph"/>
+      </w:pPr>
+    </w:p>
+    <w:p/>
+    <w:p>
+      <w:pPr>
+        <w:pStyle w:val="ListParagraph"/>
+        <w:numPr>
+          <w:ilvl w:val="0"/>
+          <w:numId w:val="2"/>
+        </w:numPr>
+      </w:pPr>
+      <w:bookmarkStart w:id="0" w:name="_GoBack"/>
+      <w:bookmarkEnd w:id="0"/>
+    </w:p>
+    <w:p>
+      <w:pPr>
+        <w:rPr>
+          <w:u w:val="single"/>
+        </w:rPr>
+      </w:pPr>
+      <w:r>
+        <w:rPr>
+          <w:u w:val="single"/>
+        </w:rPr>
         <w:t>Desktop Application</w:t>
       </w:r>
-      <w:bookmarkStart w:id="0" w:name="_GoBack"/>
-      <w:bookmarkEnd w:id="0"/>
     </w:p>
     <w:sectPr>
       <w:pgSz w:w="11906" w:h="16838"/>
@@ -69,8 +168,194 @@
 </w:document>
 </file>
 
+<file path=word/numbering.xml><?xml version="1.0" encoding="utf-8"?>
+<w:numbering xmlns:wpc="http://schemas.microsoft.com/office/word/2010/wordprocessingCanvas" xmlns:cx="http://schemas.microsoft.com/office/drawing/2014/chartex" xmlns:mc="http://schemas.openxmlformats.org/markup-compatibility/2006" xmlns:o="urn:schemas-microsoft-com:office:office" xmlns:r="http://schemas.openxmlformats.org/officeDocument/2006/relationships" xmlns:m="http://schemas.openxmlformats.org/officeDocument/2006/math" xmlns:v="urn:schemas-microsoft-com:vml" xmlns:wp14="http://schemas.microsoft.com/office/word/2010/wordprocessingDrawing" xmlns:wp="http://schemas.openxmlformats.org/drawingml/2006/wordprocessingDrawing" xmlns:w10="urn:schemas-microsoft-com:office:word" xmlns:w="http://schemas.openxmlformats.org/wordprocessingml/2006/main" xmlns:w14="http://schemas.microsoft.com/office/word/2010/wordml" xmlns:w15="http://schemas.microsoft.com/office/word/2012/wordml" xmlns:w16se="http://schemas.microsoft.com/office/word/2015/wordml/symex" xmlns:wpg="http://schemas.microsoft.com/office/word/2010/wordprocessingGroup" xmlns:wpi="http://schemas.microsoft.com/office/word/2010/wordprocessingInk" xmlns:wne="http://schemas.microsoft.com/office/word/2006/wordml" xmlns:wps="http://schemas.microsoft.com/office/word/2010/wordprocessingShape" mc:Ignorable="w14 w15 w16se wp14">
+  <w:abstractNum w:abstractNumId="0" w15:restartNumberingAfterBreak="0">
+    <w:nsid w:val="213C3CD6"/>
+    <w:multiLevelType w:val="hybridMultilevel"/>
+    <w:tmpl w:val="0E60CEDE"/>
+    <w:lvl w:ilvl="0" w:tplc="0809000F">
+      <w:start w:val="1"/>
+      <w:numFmt w:val="decimal"/>
+      <w:lvlText w:val="%1."/>
+      <w:lvlJc w:val="left"/>
+      <w:pPr>
+        <w:ind w:left="720" w:hanging="360"/>
+      </w:pPr>
+    </w:lvl>
+    <w:lvl w:ilvl="1" w:tplc="08090019" w:tentative="1">
+      <w:start w:val="1"/>
+      <w:numFmt w:val="lowerLetter"/>
+      <w:lvlText w:val="%2."/>
+      <w:lvlJc w:val="left"/>
+      <w:pPr>
+        <w:ind w:left="1440" w:hanging="360"/>
+      </w:pPr>
+    </w:lvl>
+    <w:lvl w:ilvl="2" w:tplc="0809001B" w:tentative="1">
+      <w:start w:val="1"/>
+      <w:numFmt w:val="lowerRoman"/>
+      <w:lvlText w:val="%3."/>
+      <w:lvlJc w:val="right"/>
+      <w:pPr>
+        <w:ind w:left="2160" w:hanging="180"/>
+      </w:pPr>
+    </w:lvl>
+    <w:lvl w:ilvl="3" w:tplc="0809000F" w:tentative="1">
+      <w:start w:val="1"/>
+      <w:numFmt w:val="decimal"/>
+      <w:lvlText w:val="%4."/>
+      <w:lvlJc w:val="left"/>
+      <w:pPr>
+        <w:ind w:left="2880" w:hanging="360"/>
+      </w:pPr>
+    </w:lvl>
+    <w:lvl w:ilvl="4" w:tplc="08090019" w:tentative="1">
+      <w:start w:val="1"/>
+      <w:numFmt w:val="lowerLetter"/>
+      <w:lvlText w:val="%5."/>
+      <w:lvlJc w:val="left"/>
+      <w:pPr>
+        <w:ind w:left="3600" w:hanging="360"/>
+      </w:pPr>
+    </w:lvl>
+    <w:lvl w:ilvl="5" w:tplc="0809001B" w:tentative="1">
+      <w:start w:val="1"/>
+      <w:numFmt w:val="lowerRoman"/>
+      <w:lvlText w:val="%6."/>
+      <w:lvlJc w:val="right"/>
+      <w:pPr>
+        <w:ind w:left="4320" w:hanging="180"/>
+      </w:pPr>
+    </w:lvl>
+    <w:lvl w:ilvl="6" w:tplc="0809000F" w:tentative="1">
+      <w:start w:val="1"/>
+      <w:numFmt w:val="decimal"/>
+      <w:lvlText w:val="%7."/>
+      <w:lvlJc w:val="left"/>
+      <w:pPr>
+        <w:ind w:left="5040" w:hanging="360"/>
+      </w:pPr>
+    </w:lvl>
+    <w:lvl w:ilvl="7" w:tplc="08090019" w:tentative="1">
+      <w:start w:val="1"/>
+      <w:numFmt w:val="lowerLetter"/>
+      <w:lvlText w:val="%8."/>
+      <w:lvlJc w:val="left"/>
+      <w:pPr>
+        <w:ind w:left="5760" w:hanging="360"/>
+      </w:pPr>
+    </w:lvl>
+    <w:lvl w:ilvl="8" w:tplc="0809001B" w:tentative="1">
+      <w:start w:val="1"/>
+      <w:numFmt w:val="lowerRoman"/>
+      <w:lvlText w:val="%9."/>
+      <w:lvlJc w:val="right"/>
+      <w:pPr>
+        <w:ind w:left="6480" w:hanging="180"/>
+      </w:pPr>
+    </w:lvl>
+  </w:abstractNum>
+  <w:abstractNum w:abstractNumId="1" w15:restartNumberingAfterBreak="0">
+    <w:nsid w:val="5AE849B1"/>
+    <w:multiLevelType w:val="hybridMultilevel"/>
+    <w:tmpl w:val="91DC442C"/>
+    <w:lvl w:ilvl="0" w:tplc="0809000F">
+      <w:start w:val="1"/>
+      <w:numFmt w:val="decimal"/>
+      <w:lvlText w:val="%1."/>
+      <w:lvlJc w:val="left"/>
+      <w:pPr>
+        <w:ind w:left="720" w:hanging="360"/>
+      </w:pPr>
+      <w:rPr>
+        <w:rFonts w:hint="default"/>
+      </w:rPr>
+    </w:lvl>
+    <w:lvl w:ilvl="1" w:tplc="08090019" w:tentative="1">
+      <w:start w:val="1"/>
+      <w:numFmt w:val="lowerLetter"/>
+      <w:lvlText w:val="%2."/>
+      <w:lvlJc w:val="left"/>
+      <w:pPr>
+        <w:ind w:left="1440" w:hanging="360"/>
+      </w:pPr>
+    </w:lvl>
+    <w:lvl w:ilvl="2" w:tplc="0809001B" w:tentative="1">
+      <w:start w:val="1"/>
+      <w:numFmt w:val="lowerRoman"/>
+      <w:lvlText w:val="%3."/>
+      <w:lvlJc w:val="right"/>
+      <w:pPr>
+        <w:ind w:left="2160" w:hanging="180"/>
+      </w:pPr>
+    </w:lvl>
+    <w:lvl w:ilvl="3" w:tplc="0809000F" w:tentative="1">
+      <w:start w:val="1"/>
+      <w:numFmt w:val="decimal"/>
+      <w:lvlText w:val="%4."/>
+      <w:lvlJc w:val="left"/>
+      <w:pPr>
+        <w:ind w:left="2880" w:hanging="360"/>
+      </w:pPr>
+    </w:lvl>
+    <w:lvl w:ilvl="4" w:tplc="08090019" w:tentative="1">
+      <w:start w:val="1"/>
+      <w:numFmt w:val="lowerLetter"/>
+      <w:lvlText w:val="%5."/>
+      <w:lvlJc w:val="left"/>
+      <w:pPr>
+        <w:ind w:left="3600" w:hanging="360"/>
+      </w:pPr>
+    </w:lvl>
+    <w:lvl w:ilvl="5" w:tplc="0809001B" w:tentative="1">
+      <w:start w:val="1"/>
+      <w:numFmt w:val="lowerRoman"/>
+      <w:lvlText w:val="%6."/>
+      <w:lvlJc w:val="right"/>
+      <w:pPr>
+        <w:ind w:left="4320" w:hanging="180"/>
+      </w:pPr>
+    </w:lvl>
+    <w:lvl w:ilvl="6" w:tplc="0809000F" w:tentative="1">
+      <w:start w:val="1"/>
+      <w:numFmt w:val="decimal"/>
+      <w:lvlText w:val="%7."/>
+      <w:lvlJc w:val="left"/>
+      <w:pPr>
+        <w:ind w:left="5040" w:hanging="360"/>
+      </w:pPr>
+    </w:lvl>
+    <w:lvl w:ilvl="7" w:tplc="08090019" w:tentative="1">
+      <w:start w:val="1"/>
+      <w:numFmt w:val="lowerLetter"/>
+      <w:lvlText w:val="%8."/>
+      <w:lvlJc w:val="left"/>
+      <w:pPr>
+        <w:ind w:left="5760" w:hanging="360"/>
+      </w:pPr>
+    </w:lvl>
+    <w:lvl w:ilvl="8" w:tplc="0809001B" w:tentative="1">
+      <w:start w:val="1"/>
+      <w:numFmt w:val="lowerRoman"/>
+      <w:lvlText w:val="%9."/>
+      <w:lvlJc w:val="right"/>
+      <w:pPr>
+        <w:ind w:left="6480" w:hanging="180"/>
+      </w:pPr>
+    </w:lvl>
+  </w:abstractNum>
+  <w:num w:numId="1">
+    <w:abstractNumId w:val="0"/>
+  </w:num>
+  <w:num w:numId="2">
+    <w:abstractNumId w:val="1"/>
+  </w:num>
+</w:numbering>
+</file>
+
 <file path=word/styles.xml><?xml version="1.0" encoding="utf-8"?>
-<w:styles xmlns:mc="http://schemas.openxmlformats.org/markup-compatibility/2006" xmlns:r="http://schemas.openxmlformats.org/officeDocument/2006/relationships" xmlns:w="http://schemas.openxmlformats.org/wordprocessingml/2006/main" xmlns:w14="http://schemas.microsoft.com/office/word/2010/wordml" xmlns:w15="http://schemas.microsoft.com/office/word/2012/wordml" xmlns:w16cid="http://schemas.microsoft.com/office/word/2016/wordml/cid" xmlns:w16se="http://schemas.microsoft.com/office/word/2015/wordml/symex" mc:Ignorable="w14 w15 w16se w16cid">
+<w:styles xmlns:mc="http://schemas.openxmlformats.org/markup-compatibility/2006" xmlns:r="http://schemas.openxmlformats.org/officeDocument/2006/relationships" xmlns:w="http://schemas.openxmlformats.org/wordprocessingml/2006/main" xmlns:w14="http://schemas.microsoft.com/office/word/2010/wordml" xmlns:w15="http://schemas.microsoft.com/office/word/2012/wordml" xmlns:w16se="http://schemas.microsoft.com/office/word/2015/wordml/symex" mc:Ignorable="w14 w15 w16se">
   <w:docDefaults>
     <w:rPrDefault>
       <w:rPr>
@@ -86,7 +371,7 @@
       </w:pPr>
     </w:pPrDefault>
   </w:docDefaults>
-  <w:latentStyles w:defLockedState="0" w:defUIPriority="99" w:defSemiHidden="0" w:defUnhideWhenUsed="0" w:defQFormat="0" w:count="375">
+  <w:latentStyles w:defLockedState="0" w:defUIPriority="99" w:defSemiHidden="0" w:defUnhideWhenUsed="0" w:defQFormat="0" w:count="371">
     <w:lsdException w:name="Normal" w:uiPriority="0" w:qFormat="1"/>
     <w:lsdException w:name="heading 1" w:uiPriority="9" w:qFormat="1"/>
     <w:lsdException w:name="heading 2" w:semiHidden="1" w:uiPriority="9" w:unhideWhenUsed="1" w:qFormat="1"/>
@@ -458,10 +743,6 @@
     <w:lsdException w:name="List Table 5 Dark Accent 6" w:uiPriority="50"/>
     <w:lsdException w:name="List Table 6 Colorful Accent 6" w:uiPriority="51"/>
     <w:lsdException w:name="List Table 7 Colorful Accent 6" w:uiPriority="52"/>
-    <w:lsdException w:name="Mention" w:semiHidden="1" w:unhideWhenUsed="1"/>
-    <w:lsdException w:name="Smart Hyperlink" w:semiHidden="1" w:unhideWhenUsed="1"/>
-    <w:lsdException w:name="Hashtag" w:semiHidden="1" w:unhideWhenUsed="1"/>
-    <w:lsdException w:name="Unresolved Mention" w:semiHidden="1" w:unhideWhenUsed="1"/>
   </w:latentStyles>
   <w:style w:type="paragraph" w:default="1" w:styleId="Normal">
     <w:name w:val="Normal"/>
@@ -498,6 +779,17 @@
     <w:uiPriority w:val="99"/>
     <w:semiHidden/>
     <w:unhideWhenUsed/>
+  </w:style>
+  <w:style w:type="paragraph" w:styleId="ListParagraph">
+    <w:name w:val="List Paragraph"/>
+    <w:basedOn w:val="Normal"/>
+    <w:uiPriority w:val="34"/>
+    <w:qFormat/>
+    <w:rsid w:val="005C3822"/>
+    <w:pPr>
+      <w:ind w:left="720"/>
+      <w:contextualSpacing/>
+    </w:pPr>
   </w:style>
 </w:styles>
 </file>

</xml_diff>

<commit_message>
Added credentials to be used for usability testing on the mobile app
</commit_message>
<xml_diff>
--- a/Usability Testing/PRCS252 - Usability Test Scenario's.docx
+++ b/Usability Testing/PRCS252 - Usability Test Scenario's.docx
@@ -56,7 +56,87 @@
         <w:t>Open the NationalCoach mobile app and create an account with these details:</w:t>
       </w:r>
     </w:p>
-    <w:p/>
+    <w:p>
+      <w:r>
+        <w:t>First Name: Joe</w:t>
+      </w:r>
+    </w:p>
+    <w:p>
+      <w:r>
+        <w:t>Last Name: Smith</w:t>
+      </w:r>
+    </w:p>
+    <w:p>
+      <w:r>
+        <w:t>Date of Birth: 15/04/97</w:t>
+      </w:r>
+    </w:p>
+    <w:p>
+      <w:r>
+        <w:t xml:space="preserve">Email: </w:t>
+      </w:r>
+      <w:hyperlink r:id="rId5" w:history="1">
+        <w:r>
+          <w:rPr>
+            <w:rStyle w:val="Hyperlink"/>
+          </w:rPr>
+          <w:t>jsmith@email.com</w:t>
+        </w:r>
+      </w:hyperlink>
+    </w:p>
+    <w:p>
+      <w:r>
+        <w:t>Address: 10 Somewhere Place</w:t>
+      </w:r>
+    </w:p>
+    <w:p>
+      <w:r>
+        <w:tab/>
+        <w:t xml:space="preserve">     Plymouth</w:t>
+      </w:r>
+    </w:p>
+    <w:p>
+      <w:r>
+        <w:tab/>
+        <w:t xml:space="preserve">     PL4 6MG</w:t>
+      </w:r>
+    </w:p>
+    <w:p>
+      <w:r>
+        <w:t>Phone Number: 09416555432</w:t>
+      </w:r>
+    </w:p>
+    <w:p>
+      <w:r>
+        <w:t>Password: coaches97</w:t>
+      </w:r>
+    </w:p>
+    <w:p>
+      <w:pPr>
+        <w:pStyle w:val="ListParagraph"/>
+        <w:numPr>
+          <w:ilvl w:val="0"/>
+          <w:numId w:val="1"/>
+        </w:numPr>
+      </w:pPr>
+      <w:r>
+        <w:t>Using the credentials just put in, log into the app.</w:t>
+      </w:r>
+    </w:p>
+    <w:p>
+      <w:pPr>
+        <w:pStyle w:val="ListParagraph"/>
+        <w:numPr>
+          <w:ilvl w:val="0"/>
+          <w:numId w:val="1"/>
+        </w:numPr>
+      </w:pPr>
+      <w:r>
+        <w:t>View your account details.</w:t>
+      </w:r>
+      <w:bookmarkStart w:id="0" w:name="_GoBack"/>
+      <w:bookmarkEnd w:id="0"/>
+    </w:p>
     <w:p>
       <w:pPr>
         <w:rPr>
@@ -110,6 +190,9 @@
       <w:r>
         <w:t>View all employees on record</w:t>
       </w:r>
+      <w:r>
+        <w:t>.</w:t>
+      </w:r>
     </w:p>
     <w:p>
       <w:pPr>
@@ -142,8 +225,6 @@
           <w:numId w:val="2"/>
         </w:numPr>
       </w:pPr>
-      <w:bookmarkStart w:id="0" w:name="_GoBack"/>
-      <w:bookmarkEnd w:id="0"/>
     </w:p>
     <w:p>
       <w:pPr>
@@ -791,6 +872,17 @@
       <w:contextualSpacing/>
     </w:pPr>
   </w:style>
+  <w:style w:type="character" w:styleId="Hyperlink">
+    <w:name w:val="Hyperlink"/>
+    <w:basedOn w:val="DefaultParagraphFont"/>
+    <w:uiPriority w:val="99"/>
+    <w:unhideWhenUsed/>
+    <w:rsid w:val="00917B82"/>
+    <w:rPr>
+      <w:color w:val="0563C1" w:themeColor="hyperlink"/>
+      <w:u w:val="single"/>
+    </w:rPr>
+  </w:style>
 </w:styles>
 </file>
 

</xml_diff>

<commit_message>
Added input dataset for employee adding on website in the usability test
</commit_message>
<xml_diff>
--- a/Usability Testing/PRCS252 - Usability Test Scenario's.docx
+++ b/Usability Testing/PRCS252 - Usability Test Scenario's.docx
@@ -134,8 +134,6 @@
       <w:r>
         <w:t>View your account details.</w:t>
       </w:r>
-      <w:bookmarkStart w:id="0" w:name="_GoBack"/>
-      <w:bookmarkEnd w:id="0"/>
     </w:p>
     <w:p>
       <w:pPr>
@@ -178,7 +176,16 @@
         <w:t>:</w:t>
       </w:r>
     </w:p>
-    <w:p/>
+    <w:p>
+      <w:r>
+        <w:t>ID: A3456</w:t>
+      </w:r>
+    </w:p>
+    <w:p>
+      <w:r>
+        <w:t>Password: coachesrule1</w:t>
+      </w:r>
+    </w:p>
     <w:p>
       <w:pPr>
         <w:pStyle w:val="ListParagraph"/>
@@ -213,10 +220,46 @@
     </w:p>
     <w:p>
       <w:pPr>
-        <w:pStyle w:val="ListParagraph"/>
-      </w:pPr>
-    </w:p>
-    <w:p/>
+        <w:ind w:left="360"/>
+      </w:pPr>
+      <w:r>
+        <w:t>ID: D4653</w:t>
+      </w:r>
+    </w:p>
+    <w:p>
+      <w:pPr>
+        <w:ind w:left="360"/>
+      </w:pPr>
+      <w:r>
+        <w:t>Password: driver123</w:t>
+      </w:r>
+    </w:p>
+    <w:p>
+      <w:pPr>
+        <w:ind w:left="360"/>
+      </w:pPr>
+      <w:r>
+        <w:t>First Name: Joe</w:t>
+      </w:r>
+    </w:p>
+    <w:p>
+      <w:pPr>
+        <w:ind w:left="360"/>
+      </w:pPr>
+      <w:r>
+        <w:t>Last Name: Smith</w:t>
+      </w:r>
+    </w:p>
+    <w:p>
+      <w:pPr>
+        <w:ind w:left="360"/>
+      </w:pPr>
+      <w:r>
+        <w:t>Role: Driver</w:t>
+      </w:r>
+      <w:bookmarkStart w:id="0" w:name="_GoBack"/>
+      <w:bookmarkEnd w:id="0"/>
+    </w:p>
     <w:p>
       <w:pPr>
         <w:pStyle w:val="ListParagraph"/>

</xml_diff>